<commit_message>
Added SelpController interface and Sanity controller tests
</commit_message>
<xml_diff>
--- a/Documentations/ТЗ.docx
+++ b/Documentations/ТЗ.docx
@@ -140,46 +140,75 @@
       <w:r>
         <w:t>Common</w:t>
       </w:r>
+    </w:p>
+    <w:p>
+      <w:pPr>
+        <w:rPr>
+          <w:lang w:val="ru-RU"/>
+        </w:rPr>
+      </w:pPr>
+    </w:p>
+    <w:p>
+      <w:r>
+        <w:t>CRUD</w:t>
+      </w:r>
+    </w:p>
+    <w:p>
+      <w:pPr>
+        <w:rPr>
+          <w:lang w:val="ru-RU"/>
+        </w:rPr>
+      </w:pPr>
+      <w:r>
+        <w:rPr>
+          <w:lang w:val="ru-RU"/>
+        </w:rPr>
+        <w:t>Фильтры</w:t>
+      </w:r>
+    </w:p>
+    <w:p>
+      <w:pPr>
+        <w:rPr>
+          <w:lang w:val="ru-RU"/>
+        </w:rPr>
+      </w:pPr>
+      <w:r>
+        <w:rPr>
+          <w:lang w:val="ru-RU"/>
+        </w:rPr>
+        <w:t>Паджинация</w:t>
+      </w:r>
+    </w:p>
+    <w:p>
+      <w:pPr>
+        <w:rPr>
+          <w:lang w:val="ru-RU"/>
+        </w:rPr>
+      </w:pPr>
+      <w:r>
+        <w:t>Hidden/</w:t>
+      </w:r>
+      <w:r>
+        <w:rPr>
+          <w:lang w:val="ru-RU"/>
+        </w:rPr>
+        <w:t>ложное удаление</w:t>
+      </w:r>
+    </w:p>
+    <w:p>
+      <w:pPr>
+        <w:rPr>
+          <w:lang w:val="ru-RU"/>
+        </w:rPr>
+      </w:pPr>
+      <w:r>
+        <w:rPr>
+          <w:lang w:val="ru-RU"/>
+        </w:rPr>
+        <w:t>Асинхронность</w:t>
+      </w:r>
       <w:bookmarkStart w:id="0" w:name="_GoBack"/>
       <w:bookmarkEnd w:id="0"/>
-    </w:p>
-    <w:p>
-      <w:pPr>
-        <w:rPr>
-          <w:lang w:val="ru-RU"/>
-        </w:rPr>
-      </w:pPr>
-    </w:p>
-    <w:p>
-      <w:r>
-        <w:t>CRUD</w:t>
-      </w:r>
-    </w:p>
-    <w:p>
-      <w:pPr>
-        <w:rPr>
-          <w:lang w:val="ru-RU"/>
-        </w:rPr>
-      </w:pPr>
-      <w:r>
-        <w:rPr>
-          <w:lang w:val="ru-RU"/>
-        </w:rPr>
-        <w:t>Фильтры</w:t>
-      </w:r>
-    </w:p>
-    <w:p>
-      <w:pPr>
-        <w:rPr>
-          <w:lang w:val="ru-RU"/>
-        </w:rPr>
-      </w:pPr>
-      <w:r>
-        <w:rPr>
-          <w:lang w:val="ru-RU"/>
-        </w:rPr>
-        <w:t>Паджинация</w:t>
-      </w:r>
     </w:p>
     <w:sectPr>
       <w:pgSz w:w="12240" w:h="15840"/>

</xml_diff>

<commit_message>
Added module architecture structure
</commit_message>
<xml_diff>
--- a/Documentations/ТЗ.docx
+++ b/Documentations/ТЗ.docx
@@ -206,6 +206,19 @@
           <w:lang w:val="ru-RU"/>
         </w:rPr>
         <w:t>Асинхронность</w:t>
+      </w:r>
+    </w:p>
+    <w:p>
+      <w:pPr>
+        <w:rPr>
+          <w:lang w:val="ru-RU"/>
+        </w:rPr>
+      </w:pPr>
+      <w:r>
+        <w:rPr>
+          <w:lang w:val="ru-RU"/>
+        </w:rPr>
+        <w:t>Валидаторы</w:t>
       </w:r>
       <w:bookmarkStart w:id="0" w:name="_GoBack"/>
       <w:bookmarkEnd w:id="0"/>

</xml_diff>

<commit_message>
Added some unit tests for Validator
</commit_message>
<xml_diff>
--- a/Documentations/ТЗ.docx
+++ b/Documentations/ТЗ.docx
@@ -209,16 +209,20 @@
       </w:r>
     </w:p>
     <w:p>
-      <w:pPr>
-        <w:rPr>
-          <w:lang w:val="ru-RU"/>
-        </w:rPr>
-      </w:pPr>
       <w:r>
         <w:rPr>
           <w:lang w:val="ru-RU"/>
         </w:rPr>
         <w:t>Валидаторы</w:t>
+      </w:r>
+      <w:r>
+        <w:t>/</w:t>
+      </w:r>
+      <w:r>
+        <w:rPr>
+          <w:lang w:val="ru-RU"/>
+        </w:rPr>
+        <w:t>вложенные валидаторы</w:t>
       </w:r>
       <w:bookmarkStart w:id="0" w:name="_GoBack"/>
       <w:bookmarkEnd w:id="0"/>

</xml_diff>

<commit_message>
Documentation: added 4.5 part
</commit_message>
<xml_diff>
--- a/Documentations/ТЗ.docx
+++ b/Documentations/ТЗ.docx
@@ -128,6 +128,24 @@
           <w:lang w:val="ru-RU"/>
         </w:rPr>
         <w:t>часть</w:t>
+      </w:r>
+    </w:p>
+    <w:p>
+      <w:pPr>
+        <w:pStyle w:val="ListParagraph"/>
+        <w:numPr>
+          <w:ilvl w:val="0"/>
+          <w:numId w:val="2"/>
+        </w:numPr>
+        <w:rPr>
+          <w:lang w:val="ru-RU"/>
+        </w:rPr>
+      </w:pPr>
+      <w:r>
+        <w:rPr>
+          <w:lang w:val="ru-RU"/>
+        </w:rPr>
+        <w:t>Сделать свой маппер (отдельный модуль) с регистрацией сущностей.</w:t>
       </w:r>
       <w:bookmarkStart w:id="0" w:name="_GoBack"/>
       <w:bookmarkEnd w:id="0"/>

</xml_diff>